<commit_message>
Update Roasted Assesment Notes.docx
</commit_message>
<xml_diff>
--- a/Roasted Assesment Notes.docx
+++ b/Roasted Assesment Notes.docx
@@ -74,7 +74,27 @@
           <w:szCs w:val="18"/>
           <w:lang w:eastAsia="en-GB"/>
         </w:rPr>
-        <w:t xml:space="preserve">Roasted, an independent coffee shop represented by their Technical Lead Ms. Abeer </w:t>
+        <w:t xml:space="preserve">Roasted, an independent coffee shop represented by their Technical Lead Ms. </w:t>
+      </w:r>
+      <w:proofErr w:type="spellStart"/>
+      <w:r>
+        <w:rPr>
+          <w:rFonts w:ascii="Arial" w:eastAsia="Times New Roman" w:hAnsi="Arial" w:cs="Arial"/>
+          <w:sz w:val="18"/>
+          <w:szCs w:val="18"/>
+          <w:lang w:eastAsia="en-GB"/>
+        </w:rPr>
+        <w:t>Abeer</w:t>
+      </w:r>
+      <w:proofErr w:type="spellEnd"/>
+      <w:r>
+        <w:rPr>
+          <w:rFonts w:ascii="Arial" w:eastAsia="Times New Roman" w:hAnsi="Arial" w:cs="Arial"/>
+          <w:sz w:val="18"/>
+          <w:szCs w:val="18"/>
+          <w:lang w:eastAsia="en-GB"/>
+        </w:rPr>
+        <w:t xml:space="preserve"> </w:t>
       </w:r>
     </w:p>
     <w:p>
@@ -87,14 +107,25 @@
           <w:lang w:eastAsia="en-GB"/>
         </w:rPr>
       </w:pPr>
-      <w:r>
-        <w:rPr>
-          <w:rFonts w:ascii="Arial" w:eastAsia="Times New Roman" w:hAnsi="Arial" w:cs="Arial"/>
-          <w:sz w:val="18"/>
-          <w:szCs w:val="18"/>
-          <w:lang w:eastAsia="en-GB"/>
-        </w:rPr>
-        <w:t>Starbuck, have approached us to help the reinvent the company’s digital offer.</w:t>
+      <w:proofErr w:type="gramStart"/>
+      <w:r>
+        <w:rPr>
+          <w:rFonts w:ascii="Arial" w:eastAsia="Times New Roman" w:hAnsi="Arial" w:cs="Arial"/>
+          <w:sz w:val="18"/>
+          <w:szCs w:val="18"/>
+          <w:lang w:eastAsia="en-GB"/>
+        </w:rPr>
+        <w:t>Starbuck,</w:t>
+      </w:r>
+      <w:proofErr w:type="gramEnd"/>
+      <w:r>
+        <w:rPr>
+          <w:rFonts w:ascii="Arial" w:eastAsia="Times New Roman" w:hAnsi="Arial" w:cs="Arial"/>
+          <w:sz w:val="18"/>
+          <w:szCs w:val="18"/>
+          <w:lang w:eastAsia="en-GB"/>
+        </w:rPr>
+        <w:t xml:space="preserve"> have approached us to help the reinvent the company’s digital offer.</w:t>
       </w:r>
     </w:p>
     <w:p>
@@ -114,7 +145,27 @@
           <w:szCs w:val="18"/>
           <w:lang w:eastAsia="en-GB"/>
         </w:rPr>
-        <w:t xml:space="preserve">Roasted roast and sell their own beans in the coffee stores, which really sets them apart from their </w:t>
+        <w:t xml:space="preserve">Roasted roast and sell their own beans in the coffee stores, which really sets them apart from </w:t>
+      </w:r>
+      <w:proofErr w:type="gramStart"/>
+      <w:r>
+        <w:rPr>
+          <w:rFonts w:ascii="Arial" w:eastAsia="Times New Roman" w:hAnsi="Arial" w:cs="Arial"/>
+          <w:sz w:val="18"/>
+          <w:szCs w:val="18"/>
+          <w:lang w:eastAsia="en-GB"/>
+        </w:rPr>
+        <w:t>their</w:t>
+      </w:r>
+      <w:proofErr w:type="gramEnd"/>
+      <w:r>
+        <w:rPr>
+          <w:rFonts w:ascii="Arial" w:eastAsia="Times New Roman" w:hAnsi="Arial" w:cs="Arial"/>
+          <w:sz w:val="18"/>
+          <w:szCs w:val="18"/>
+          <w:lang w:eastAsia="en-GB"/>
+        </w:rPr>
+        <w:t xml:space="preserve"> </w:t>
       </w:r>
     </w:p>
     <w:p>
@@ -256,7 +307,27 @@
           <w:szCs w:val="18"/>
           <w:lang w:eastAsia="en-GB"/>
         </w:rPr>
-        <w:t xml:space="preserve">Their current method of accepting orders digitally is done through social media. Customers send their </w:t>
+        <w:t xml:space="preserve">Their current method of accepting orders digitally is done through social media. Customers send </w:t>
+      </w:r>
+      <w:proofErr w:type="gramStart"/>
+      <w:r>
+        <w:rPr>
+          <w:rFonts w:ascii="Arial" w:eastAsia="Times New Roman" w:hAnsi="Arial" w:cs="Arial"/>
+          <w:sz w:val="18"/>
+          <w:szCs w:val="18"/>
+          <w:lang w:eastAsia="en-GB"/>
+        </w:rPr>
+        <w:t>their</w:t>
+      </w:r>
+      <w:proofErr w:type="gramEnd"/>
+      <w:r>
+        <w:rPr>
+          <w:rFonts w:ascii="Arial" w:eastAsia="Times New Roman" w:hAnsi="Arial" w:cs="Arial"/>
+          <w:sz w:val="18"/>
+          <w:szCs w:val="18"/>
+          <w:lang w:eastAsia="en-GB"/>
+        </w:rPr>
+        <w:t xml:space="preserve"> </w:t>
       </w:r>
     </w:p>
     <w:p>
@@ -296,7 +367,27 @@
           <w:szCs w:val="18"/>
           <w:lang w:eastAsia="en-GB"/>
         </w:rPr>
-        <w:t xml:space="preserve">notifications are missed and orders aren’t completed on time, they can’t be tracked, customer orders can’t </w:t>
+        <w:t xml:space="preserve">notifications are missed and orders </w:t>
+      </w:r>
+      <w:proofErr w:type="gramStart"/>
+      <w:r>
+        <w:rPr>
+          <w:rFonts w:ascii="Arial" w:eastAsia="Times New Roman" w:hAnsi="Arial" w:cs="Arial"/>
+          <w:sz w:val="18"/>
+          <w:szCs w:val="18"/>
+          <w:lang w:eastAsia="en-GB"/>
+        </w:rPr>
+        <w:t>aren’t</w:t>
+      </w:r>
+      <w:proofErr w:type="gramEnd"/>
+      <w:r>
+        <w:rPr>
+          <w:rFonts w:ascii="Arial" w:eastAsia="Times New Roman" w:hAnsi="Arial" w:cs="Arial"/>
+          <w:sz w:val="18"/>
+          <w:szCs w:val="18"/>
+          <w:lang w:eastAsia="en-GB"/>
+        </w:rPr>
+        <w:t xml:space="preserve"> completed on time, they can’t be tracked, customer orders can’t </w:t>
       </w:r>
     </w:p>
     <w:p>
@@ -316,7 +407,27 @@
           <w:szCs w:val="18"/>
           <w:lang w:eastAsia="en-GB"/>
         </w:rPr>
-        <w:t xml:space="preserve">be stored over time and data collection is almost impossible and there’s no standard format for orders. </w:t>
+        <w:t xml:space="preserve">be stored over time and data collection is almost impossible and </w:t>
+      </w:r>
+      <w:proofErr w:type="gramStart"/>
+      <w:r>
+        <w:rPr>
+          <w:rFonts w:ascii="Arial" w:eastAsia="Times New Roman" w:hAnsi="Arial" w:cs="Arial"/>
+          <w:sz w:val="18"/>
+          <w:szCs w:val="18"/>
+          <w:lang w:eastAsia="en-GB"/>
+        </w:rPr>
+        <w:t>there’s</w:t>
+      </w:r>
+      <w:proofErr w:type="gramEnd"/>
+      <w:r>
+        <w:rPr>
+          <w:rFonts w:ascii="Arial" w:eastAsia="Times New Roman" w:hAnsi="Arial" w:cs="Arial"/>
+          <w:sz w:val="18"/>
+          <w:szCs w:val="18"/>
+          <w:lang w:eastAsia="en-GB"/>
+        </w:rPr>
+        <w:t xml:space="preserve"> no standard format for orders. </w:t>
       </w:r>
     </w:p>
     <w:p>
@@ -481,7 +592,7 @@
                     </pic:cNvPicPr>
                   </pic:nvPicPr>
                   <pic:blipFill>
-                    <a:blip r:embed="rId4">
+                    <a:blip r:embed="rId5">
                       <a:extLst>
                         <a:ext uri="{28A0092B-C50C-407E-A947-70E740481C1C}">
                           <a14:useLocalDpi xmlns:a14="http://schemas.microsoft.com/office/drawing/2010/main" val="0"/>
@@ -555,7 +666,7 @@
                     </pic:cNvPicPr>
                   </pic:nvPicPr>
                   <pic:blipFill>
-                    <a:blip r:embed="rId5">
+                    <a:blip r:embed="rId6">
                       <a:extLst>
                         <a:ext uri="{28A0092B-C50C-407E-A947-70E740481C1C}">
                           <a14:useLocalDpi xmlns:a14="http://schemas.microsoft.com/office/drawing/2010/main" val="0"/>
@@ -628,7 +739,7 @@
                     </pic:cNvPicPr>
                   </pic:nvPicPr>
                   <pic:blipFill>
-                    <a:blip r:embed="rId6">
+                    <a:blip r:embed="rId7">
                       <a:extLst>
                         <a:ext uri="{28A0092B-C50C-407E-A947-70E740481C1C}">
                           <a14:useLocalDpi xmlns:a14="http://schemas.microsoft.com/office/drawing/2010/main" val="0"/>
@@ -702,7 +813,7 @@
                     </pic:cNvPicPr>
                   </pic:nvPicPr>
                   <pic:blipFill>
-                    <a:blip r:embed="rId7">
+                    <a:blip r:embed="rId8">
                       <a:extLst>
                         <a:ext uri="{28A0092B-C50C-407E-A947-70E740481C1C}">
                           <a14:useLocalDpi xmlns:a14="http://schemas.microsoft.com/office/drawing/2010/main" val="0"/>
@@ -783,7 +894,7 @@
                     </pic:cNvPicPr>
                   </pic:nvPicPr>
                   <pic:blipFill>
-                    <a:blip r:embed="rId8" cstate="print">
+                    <a:blip r:embed="rId9" cstate="print">
                       <a:extLst>
                         <a:ext uri="{28A0092B-C50C-407E-A947-70E740481C1C}">
                           <a14:useLocalDpi xmlns:a14="http://schemas.microsoft.com/office/drawing/2010/main" val="0"/>
@@ -857,7 +968,7 @@
                     </pic:cNvPicPr>
                   </pic:nvPicPr>
                   <pic:blipFill>
-                    <a:blip r:embed="rId9">
+                    <a:blip r:embed="rId10">
                       <a:extLst>
                         <a:ext uri="{28A0092B-C50C-407E-A947-70E740481C1C}">
                           <a14:useLocalDpi xmlns:a14="http://schemas.microsoft.com/office/drawing/2010/main" val="0"/>
@@ -930,7 +1041,7 @@
                     </pic:cNvPicPr>
                   </pic:nvPicPr>
                   <pic:blipFill>
-                    <a:blip r:embed="rId10">
+                    <a:blip r:embed="rId11">
                       <a:extLst>
                         <a:ext uri="{28A0092B-C50C-407E-A947-70E740481C1C}">
                           <a14:useLocalDpi xmlns:a14="http://schemas.microsoft.com/office/drawing/2010/main" val="0"/>
@@ -1004,7 +1115,7 @@
                     </pic:cNvPicPr>
                   </pic:nvPicPr>
                   <pic:blipFill>
-                    <a:blip r:embed="rId11">
+                    <a:blip r:embed="rId12">
                       <a:extLst>
                         <a:ext uri="{28A0092B-C50C-407E-A947-70E740481C1C}">
                           <a14:useLocalDpi xmlns:a14="http://schemas.microsoft.com/office/drawing/2010/main" val="0"/>
@@ -1091,7 +1202,7 @@
                     </pic:cNvPicPr>
                   </pic:nvPicPr>
                   <pic:blipFill>
-                    <a:blip r:embed="rId12">
+                    <a:blip r:embed="rId13">
                       <a:extLst>
                         <a:ext uri="{28A0092B-C50C-407E-A947-70E740481C1C}">
                           <a14:useLocalDpi xmlns:a14="http://schemas.microsoft.com/office/drawing/2010/main" val="0"/>
@@ -1165,7 +1276,7 @@
                     </pic:cNvPicPr>
                   </pic:nvPicPr>
                   <pic:blipFill>
-                    <a:blip r:embed="rId13" cstate="print">
+                    <a:blip r:embed="rId14" cstate="print">
                       <a:extLst>
                         <a:ext uri="{28A0092B-C50C-407E-A947-70E740481C1C}">
                           <a14:useLocalDpi xmlns:a14="http://schemas.microsoft.com/office/drawing/2010/main" val="0"/>
@@ -1239,7 +1350,7 @@
                     </pic:cNvPicPr>
                   </pic:nvPicPr>
                   <pic:blipFill>
-                    <a:blip r:embed="rId14">
+                    <a:blip r:embed="rId15">
                       <a:extLst>
                         <a:ext uri="{28A0092B-C50C-407E-A947-70E740481C1C}">
                           <a14:useLocalDpi xmlns:a14="http://schemas.microsoft.com/office/drawing/2010/main" val="0"/>
@@ -1277,12 +1388,14 @@
           <w:lang w:eastAsia="en-GB"/>
         </w:rPr>
       </w:pPr>
+      <w:proofErr w:type="spellStart"/>
       <w:r>
         <w:rPr>
           <w:lang w:eastAsia="en-GB"/>
         </w:rPr>
         <w:t>CocaCola</w:t>
       </w:r>
+      <w:proofErr w:type="spellEnd"/>
     </w:p>
     <w:p>
       <w:pPr>
@@ -1313,7 +1426,7 @@
                     </pic:cNvPicPr>
                   </pic:nvPicPr>
                   <pic:blipFill rotWithShape="1">
-                    <a:blip r:embed="rId15">
+                    <a:blip r:embed="rId16">
                       <a:extLst>
                         <a:ext uri="{28A0092B-C50C-407E-A947-70E740481C1C}">
                           <a14:useLocalDpi xmlns:a14="http://schemas.microsoft.com/office/drawing/2010/main" val="0"/>
@@ -1397,7 +1510,7 @@
                     </pic:cNvPicPr>
                   </pic:nvPicPr>
                   <pic:blipFill>
-                    <a:blip r:embed="rId16" cstate="print">
+                    <a:blip r:embed="rId17" cstate="print">
                       <a:extLst>
                         <a:ext uri="{28A0092B-C50C-407E-A947-70E740481C1C}">
                           <a14:useLocalDpi xmlns:a14="http://schemas.microsoft.com/office/drawing/2010/main" val="0"/>
@@ -1439,7 +1552,13 @@
         <w:rPr>
           <w:lang w:eastAsia="en-GB"/>
         </w:rPr>
-        <w:t>Soya Cuappachino</w:t>
+        <w:t xml:space="preserve">Soya </w:t>
+      </w:r>
+      <w:r>
+        <w:rPr>
+          <w:lang w:eastAsia="en-GB"/>
+        </w:rPr>
+        <w:t>Cappuccino</w:t>
       </w:r>
     </w:p>
     <w:p>
@@ -1471,7 +1590,7 @@
                     </pic:cNvPicPr>
                   </pic:nvPicPr>
                   <pic:blipFill rotWithShape="1">
-                    <a:blip r:embed="rId17">
+                    <a:blip r:embed="rId18">
                       <a:extLst>
                         <a:ext uri="{28A0092B-C50C-407E-A947-70E740481C1C}">
                           <a14:useLocalDpi xmlns:a14="http://schemas.microsoft.com/office/drawing/2010/main" val="0"/>
@@ -1644,7 +1763,6 @@
         <w:rPr>
           <w:lang w:eastAsia="en-GB"/>
         </w:rPr>
-        <w:lastRenderedPageBreak/>
         <w:t>Colour Scheme</w:t>
       </w:r>
     </w:p>
@@ -1657,70 +1775,359 @@
       <w:r>
         <w:rPr>
           <w:noProof/>
-        </w:rPr>
-        <w:drawing>
-          <wp:inline distT="0" distB="0" distL="0" distR="0" wp14:anchorId="4F644453" wp14:editId="37A63A4D">
-            <wp:extent cx="5731510" cy="3223895"/>
-            <wp:effectExtent l="0" t="0" r="2540" b="0"/>
-            <wp:docPr id="1" name="Picture 1" descr="Coffee Color Scheme » Bronze » SchemeColor.com"/>
-            <wp:cNvGraphicFramePr>
-              <a:graphicFrameLocks xmlns:a="http://schemas.openxmlformats.org/drawingml/2006/main" noChangeAspect="1"/>
-            </wp:cNvGraphicFramePr>
-            <a:graphic xmlns:a="http://schemas.openxmlformats.org/drawingml/2006/main">
-              <a:graphicData uri="http://schemas.openxmlformats.org/drawingml/2006/picture">
-                <pic:pic xmlns:pic="http://schemas.openxmlformats.org/drawingml/2006/picture">
-                  <pic:nvPicPr>
-                    <pic:cNvPr id="0" name="Picture 1" descr="Coffee Color Scheme » Bronze » SchemeColor.com"/>
-                    <pic:cNvPicPr>
-                      <a:picLocks noChangeAspect="1" noChangeArrowheads="1"/>
-                    </pic:cNvPicPr>
-                  </pic:nvPicPr>
-                  <pic:blipFill>
-                    <a:blip r:embed="rId18" cstate="print">
-                      <a:extLst>
-                        <a:ext uri="{28A0092B-C50C-407E-A947-70E740481C1C}">
-                          <a14:useLocalDpi xmlns:a14="http://schemas.microsoft.com/office/drawing/2010/main" val="0"/>
-                        </a:ext>
-                      </a:extLst>
-                    </a:blip>
-                    <a:srcRect/>
-                    <a:stretch>
-                      <a:fillRect/>
-                    </a:stretch>
-                  </pic:blipFill>
-                  <pic:spPr bwMode="auto">
-                    <a:xfrm>
-                      <a:off x="0" y="0"/>
-                      <a:ext cx="5731510" cy="3223895"/>
-                    </a:xfrm>
-                    <a:prstGeom prst="rect">
-                      <a:avLst/>
-                    </a:prstGeom>
-                    <a:noFill/>
-                    <a:ln>
-                      <a:noFill/>
-                    </a:ln>
-                  </pic:spPr>
-                </pic:pic>
-              </a:graphicData>
-            </a:graphic>
-          </wp:inline>
-        </w:drawing>
-      </w:r>
-    </w:p>
-    <w:p>
-      <w:pPr>
-        <w:rPr>
-          <w:lang w:eastAsia="en-GB"/>
-        </w:rPr>
-      </w:pPr>
-    </w:p>
-    <w:p>
-      <w:pPr>
-        <w:rPr>
-          <w:lang w:eastAsia="en-GB"/>
-        </w:rPr>
-      </w:pPr>
+          <w:lang w:eastAsia="en-GB"/>
+        </w:rPr>
+        <mc:AlternateContent>
+          <mc:Choice Requires="wps">
+            <w:drawing>
+              <wp:anchor distT="0" distB="0" distL="114300" distR="114300" simplePos="0" relativeHeight="251660288" behindDoc="0" locked="0" layoutInCell="1" allowOverlap="1" wp14:anchorId="6A565ACD" wp14:editId="7510D755">
+                <wp:simplePos x="0" y="0"/>
+                <wp:positionH relativeFrom="column">
+                  <wp:posOffset>990600</wp:posOffset>
+                </wp:positionH>
+                <wp:positionV relativeFrom="paragraph">
+                  <wp:posOffset>282575</wp:posOffset>
+                </wp:positionV>
+                <wp:extent cx="304800" cy="200025"/>
+                <wp:effectExtent l="0" t="0" r="19050" b="28575"/>
+                <wp:wrapNone/>
+                <wp:docPr id="19" name="Oval 19"/>
+                <wp:cNvGraphicFramePr/>
+                <a:graphic xmlns:a="http://schemas.openxmlformats.org/drawingml/2006/main">
+                  <a:graphicData uri="http://schemas.microsoft.com/office/word/2010/wordprocessingShape">
+                    <wps:wsp>
+                      <wps:cNvSpPr/>
+                      <wps:spPr>
+                        <a:xfrm>
+                          <a:off x="0" y="0"/>
+                          <a:ext cx="304800" cy="200025"/>
+                        </a:xfrm>
+                        <a:prstGeom prst="ellipse">
+                          <a:avLst/>
+                        </a:prstGeom>
+                        <a:solidFill>
+                          <a:srgbClr val="AA7F4E"/>
+                        </a:solidFill>
+                      </wps:spPr>
+                      <wps:style>
+                        <a:lnRef idx="2">
+                          <a:schemeClr val="accent1">
+                            <a:shade val="50000"/>
+                          </a:schemeClr>
+                        </a:lnRef>
+                        <a:fillRef idx="1">
+                          <a:schemeClr val="accent1"/>
+                        </a:fillRef>
+                        <a:effectRef idx="0">
+                          <a:schemeClr val="accent1"/>
+                        </a:effectRef>
+                        <a:fontRef idx="minor">
+                          <a:schemeClr val="lt1"/>
+                        </a:fontRef>
+                      </wps:style>
+                      <wps:bodyPr rot="0" spcFirstLastPara="0" vertOverflow="overflow" horzOverflow="overflow" vert="horz" wrap="square" lIns="91440" tIns="45720" rIns="91440" bIns="45720" numCol="1" spcCol="0" rtlCol="0" fromWordArt="0" anchor="ctr" anchorCtr="0" forceAA="0" compatLnSpc="1">
+                        <a:prstTxWarp prst="textNoShape">
+                          <a:avLst/>
+                        </a:prstTxWarp>
+                        <a:noAutofit/>
+                      </wps:bodyPr>
+                    </wps:wsp>
+                  </a:graphicData>
+                </a:graphic>
+                <wp14:sizeRelV relativeFrom="margin">
+                  <wp14:pctHeight>0</wp14:pctHeight>
+                </wp14:sizeRelV>
+              </wp:anchor>
+            </w:drawing>
+          </mc:Choice>
+          <mc:Fallback>
+            <w:pict>
+              <v:oval w14:anchorId="5570D499" id="Oval 19" o:spid="_x0000_s1026" style="position:absolute;margin-left:78pt;margin-top:22.25pt;width:24pt;height:15.75pt;z-index:251660288;visibility:visible;mso-wrap-style:square;mso-height-percent:0;mso-wrap-distance-left:9pt;mso-wrap-distance-top:0;mso-wrap-distance-right:9pt;mso-wrap-distance-bottom:0;mso-position-horizontal:absolute;mso-position-horizontal-relative:text;mso-position-vertical:absolute;mso-position-vertical-relative:text;mso-height-percent:0;mso-height-relative:margin;v-text-anchor:middle" o:gfxdata="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" fillcolor="#aa7f4e" strokecolor="#1f3763 [1604]" strokeweight="1pt">
+                <v:stroke joinstyle="miter"/>
+              </v:oval>
+            </w:pict>
+          </mc:Fallback>
+        </mc:AlternateContent>
+      </w:r>
+      <w:r>
+        <w:rPr>
+          <w:noProof/>
+          <w:lang w:eastAsia="en-GB"/>
+        </w:rPr>
+        <mc:AlternateContent>
+          <mc:Choice Requires="wps">
+            <w:drawing>
+              <wp:anchor distT="0" distB="0" distL="114300" distR="114300" simplePos="0" relativeHeight="251659264" behindDoc="0" locked="0" layoutInCell="1" allowOverlap="1" wp14:anchorId="09CF0B45" wp14:editId="5A54096D">
+                <wp:simplePos x="0" y="0"/>
+                <wp:positionH relativeFrom="column">
+                  <wp:posOffset>923925</wp:posOffset>
+                </wp:positionH>
+                <wp:positionV relativeFrom="paragraph">
+                  <wp:posOffset>34925</wp:posOffset>
+                </wp:positionV>
+                <wp:extent cx="390525" cy="171450"/>
+                <wp:effectExtent l="0" t="0" r="28575" b="19050"/>
+                <wp:wrapNone/>
+                <wp:docPr id="15" name="Oval 15"/>
+                <wp:cNvGraphicFramePr/>
+                <a:graphic xmlns:a="http://schemas.openxmlformats.org/drawingml/2006/main">
+                  <a:graphicData uri="http://schemas.microsoft.com/office/word/2010/wordprocessingShape">
+                    <wps:wsp>
+                      <wps:cNvSpPr/>
+                      <wps:spPr>
+                        <a:xfrm>
+                          <a:off x="0" y="0"/>
+                          <a:ext cx="390525" cy="171450"/>
+                        </a:xfrm>
+                        <a:prstGeom prst="ellipse">
+                          <a:avLst/>
+                        </a:prstGeom>
+                        <a:solidFill>
+                          <a:srgbClr val="734E1F"/>
+                        </a:solidFill>
+                      </wps:spPr>
+                      <wps:style>
+                        <a:lnRef idx="2">
+                          <a:schemeClr val="accent1">
+                            <a:shade val="50000"/>
+                          </a:schemeClr>
+                        </a:lnRef>
+                        <a:fillRef idx="1">
+                          <a:schemeClr val="accent1"/>
+                        </a:fillRef>
+                        <a:effectRef idx="0">
+                          <a:schemeClr val="accent1"/>
+                        </a:effectRef>
+                        <a:fontRef idx="minor">
+                          <a:schemeClr val="lt1"/>
+                        </a:fontRef>
+                      </wps:style>
+                      <wps:bodyPr rot="0" spcFirstLastPara="0" vertOverflow="overflow" horzOverflow="overflow" vert="horz" wrap="square" lIns="91440" tIns="45720" rIns="91440" bIns="45720" numCol="1" spcCol="0" rtlCol="0" fromWordArt="0" anchor="ctr" anchorCtr="0" forceAA="0" compatLnSpc="1">
+                        <a:prstTxWarp prst="textNoShape">
+                          <a:avLst/>
+                        </a:prstTxWarp>
+                        <a:noAutofit/>
+                      </wps:bodyPr>
+                    </wps:wsp>
+                  </a:graphicData>
+                </a:graphic>
+              </wp:anchor>
+            </w:drawing>
+          </mc:Choice>
+          <mc:Fallback>
+            <w:pict>
+              <v:oval w14:anchorId="0075DB15" id="Oval 15" o:spid="_x0000_s1026" style="position:absolute;margin-left:72.75pt;margin-top:2.75pt;width:30.75pt;height:13.5pt;z-index:251659264;visibility:visible;mso-wrap-style:square;mso-wrap-distance-left:9pt;mso-wrap-distance-top:0;mso-wrap-distance-right:9pt;mso-wrap-distance-bottom:0;mso-position-horizontal:absolute;mso-position-horizontal-relative:text;mso-position-vertical:absolute;mso-position-vertical-relative:text;v-text-anchor:middle" o:gfxdata="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" fillcolor="#734e1f" strokecolor="#1f3763 [1604]" strokeweight="1pt">
+                <v:stroke joinstyle="miter"/>
+              </v:oval>
+            </w:pict>
+          </mc:Fallback>
+        </mc:AlternateContent>
+      </w:r>
+      <w:r>
+        <w:rPr>
+          <w:lang w:eastAsia="en-GB"/>
+        </w:rPr>
+        <w:t>#734E1F brown</w:t>
+      </w:r>
+      <w:r>
+        <w:rPr>
+          <w:lang w:eastAsia="en-GB"/>
+        </w:rPr>
+        <w:tab/>
+      </w:r>
+    </w:p>
+    <w:p>
+      <w:pPr>
+        <w:rPr>
+          <w:lang w:eastAsia="en-GB"/>
+        </w:rPr>
+      </w:pPr>
+      <w:r>
+        <w:rPr>
+          <w:noProof/>
+          <w:lang w:eastAsia="en-GB"/>
+        </w:rPr>
+        <mc:AlternateContent>
+          <mc:Choice Requires="wps">
+            <w:drawing>
+              <wp:anchor distT="0" distB="0" distL="114300" distR="114300" simplePos="0" relativeHeight="251661312" behindDoc="0" locked="0" layoutInCell="1" allowOverlap="1" wp14:anchorId="21A029AD" wp14:editId="182CC885">
+                <wp:simplePos x="0" y="0"/>
+                <wp:positionH relativeFrom="column">
+                  <wp:posOffset>962025</wp:posOffset>
+                </wp:positionH>
+                <wp:positionV relativeFrom="paragraph">
+                  <wp:posOffset>263525</wp:posOffset>
+                </wp:positionV>
+                <wp:extent cx="381000" cy="228600"/>
+                <wp:effectExtent l="0" t="0" r="19050" b="19050"/>
+                <wp:wrapNone/>
+                <wp:docPr id="20" name="Oval 20"/>
+                <wp:cNvGraphicFramePr/>
+                <a:graphic xmlns:a="http://schemas.openxmlformats.org/drawingml/2006/main">
+                  <a:graphicData uri="http://schemas.microsoft.com/office/word/2010/wordprocessingShape">
+                    <wps:wsp>
+                      <wps:cNvSpPr/>
+                      <wps:spPr>
+                        <a:xfrm>
+                          <a:off x="0" y="0"/>
+                          <a:ext cx="381000" cy="228600"/>
+                        </a:xfrm>
+                        <a:prstGeom prst="ellipse">
+                          <a:avLst/>
+                        </a:prstGeom>
+                        <a:solidFill>
+                          <a:srgbClr val="E1EBCC"/>
+                        </a:solidFill>
+                      </wps:spPr>
+                      <wps:style>
+                        <a:lnRef idx="2">
+                          <a:schemeClr val="accent1">
+                            <a:shade val="50000"/>
+                          </a:schemeClr>
+                        </a:lnRef>
+                        <a:fillRef idx="1">
+                          <a:schemeClr val="accent1"/>
+                        </a:fillRef>
+                        <a:effectRef idx="0">
+                          <a:schemeClr val="accent1"/>
+                        </a:effectRef>
+                        <a:fontRef idx="minor">
+                          <a:schemeClr val="lt1"/>
+                        </a:fontRef>
+                      </wps:style>
+                      <wps:bodyPr rot="0" spcFirstLastPara="0" vertOverflow="overflow" horzOverflow="overflow" vert="horz" wrap="square" lIns="91440" tIns="45720" rIns="91440" bIns="45720" numCol="1" spcCol="0" rtlCol="0" fromWordArt="0" anchor="ctr" anchorCtr="0" forceAA="0" compatLnSpc="1">
+                        <a:prstTxWarp prst="textNoShape">
+                          <a:avLst/>
+                        </a:prstTxWarp>
+                        <a:noAutofit/>
+                      </wps:bodyPr>
+                    </wps:wsp>
+                  </a:graphicData>
+                </a:graphic>
+              </wp:anchor>
+            </w:drawing>
+          </mc:Choice>
+          <mc:Fallback>
+            <w:pict>
+              <v:oval w14:anchorId="48C93416" id="Oval 20" o:spid="_x0000_s1026" style="position:absolute;margin-left:75.75pt;margin-top:20.75pt;width:30pt;height:18pt;z-index:251661312;visibility:visible;mso-wrap-style:square;mso-wrap-distance-left:9pt;mso-wrap-distance-top:0;mso-wrap-distance-right:9pt;mso-wrap-distance-bottom:0;mso-position-horizontal:absolute;mso-position-horizontal-relative:text;mso-position-vertical:absolute;mso-position-vertical-relative:text;v-text-anchor:middle" o:gfxdata="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" fillcolor="#e1ebcc" strokecolor="#1f3763 [1604]" strokeweight="1pt">
+                <v:stroke joinstyle="miter"/>
+              </v:oval>
+            </w:pict>
+          </mc:Fallback>
+        </mc:AlternateContent>
+      </w:r>
+      <w:r>
+        <w:rPr>
+          <w:lang w:eastAsia="en-GB"/>
+        </w:rPr>
+        <w:t>#AA7F4E nude</w:t>
+      </w:r>
+    </w:p>
+    <w:p>
+      <w:pPr>
+        <w:rPr>
+          <w:lang w:eastAsia="en-GB"/>
+        </w:rPr>
+      </w:pPr>
+      <w:r>
+        <w:rPr>
+          <w:noProof/>
+          <w:lang w:eastAsia="en-GB"/>
+        </w:rPr>
+        <mc:AlternateContent>
+          <mc:Choice Requires="wps">
+            <w:drawing>
+              <wp:anchor distT="0" distB="0" distL="114300" distR="114300" simplePos="0" relativeHeight="251662336" behindDoc="0" locked="0" layoutInCell="1" allowOverlap="1" wp14:anchorId="7855D39A" wp14:editId="6CFECA02">
+                <wp:simplePos x="0" y="0"/>
+                <wp:positionH relativeFrom="column">
+                  <wp:posOffset>971549</wp:posOffset>
+                </wp:positionH>
+                <wp:positionV relativeFrom="paragraph">
+                  <wp:posOffset>283210</wp:posOffset>
+                </wp:positionV>
+                <wp:extent cx="390525" cy="276225"/>
+                <wp:effectExtent l="0" t="0" r="28575" b="28575"/>
+                <wp:wrapNone/>
+                <wp:docPr id="21" name="Oval 21"/>
+                <wp:cNvGraphicFramePr/>
+                <a:graphic xmlns:a="http://schemas.openxmlformats.org/drawingml/2006/main">
+                  <a:graphicData uri="http://schemas.microsoft.com/office/word/2010/wordprocessingShape">
+                    <wps:wsp>
+                      <wps:cNvSpPr/>
+                      <wps:spPr>
+                        <a:xfrm>
+                          <a:off x="0" y="0"/>
+                          <a:ext cx="390525" cy="276225"/>
+                        </a:xfrm>
+                        <a:prstGeom prst="ellipse">
+                          <a:avLst/>
+                        </a:prstGeom>
+                        <a:solidFill>
+                          <a:srgbClr val="00C9AE"/>
+                        </a:solidFill>
+                      </wps:spPr>
+                      <wps:style>
+                        <a:lnRef idx="2">
+                          <a:schemeClr val="accent1">
+                            <a:shade val="50000"/>
+                          </a:schemeClr>
+                        </a:lnRef>
+                        <a:fillRef idx="1">
+                          <a:schemeClr val="accent1"/>
+                        </a:fillRef>
+                        <a:effectRef idx="0">
+                          <a:schemeClr val="accent1"/>
+                        </a:effectRef>
+                        <a:fontRef idx="minor">
+                          <a:schemeClr val="lt1"/>
+                        </a:fontRef>
+                      </wps:style>
+                      <wps:bodyPr rot="0" spcFirstLastPara="0" vertOverflow="overflow" horzOverflow="overflow" vert="horz" wrap="square" lIns="91440" tIns="45720" rIns="91440" bIns="45720" numCol="1" spcCol="0" rtlCol="0" fromWordArt="0" anchor="ctr" anchorCtr="0" forceAA="0" compatLnSpc="1">
+                        <a:prstTxWarp prst="textNoShape">
+                          <a:avLst/>
+                        </a:prstTxWarp>
+                        <a:noAutofit/>
+                      </wps:bodyPr>
+                    </wps:wsp>
+                  </a:graphicData>
+                </a:graphic>
+                <wp14:sizeRelH relativeFrom="margin">
+                  <wp14:pctWidth>0</wp14:pctWidth>
+                </wp14:sizeRelH>
+                <wp14:sizeRelV relativeFrom="margin">
+                  <wp14:pctHeight>0</wp14:pctHeight>
+                </wp14:sizeRelV>
+              </wp:anchor>
+            </w:drawing>
+          </mc:Choice>
+          <mc:Fallback>
+            <w:pict>
+              <v:oval w14:anchorId="465D3DBB" id="Oval 21" o:spid="_x0000_s1026" style="position:absolute;margin-left:76.5pt;margin-top:22.3pt;width:30.75pt;height:21.75pt;z-index:251662336;visibility:visible;mso-wrap-style:square;mso-width-percent:0;mso-height-percent:0;mso-wrap-distance-left:9pt;mso-wrap-distance-top:0;mso-wrap-distance-right:9pt;mso-wrap-distance-bottom:0;mso-position-horizontal:absolute;mso-position-horizontal-relative:text;mso-position-vertical:absolute;mso-position-vertical-relative:text;mso-width-percent:0;mso-height-percent:0;mso-width-relative:margin;mso-height-relative:margin;v-text-anchor:middle" o:gfxdata="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" fillcolor="#00c9ae" strokecolor="#1f3763 [1604]" strokeweight="1pt">
+                <v:stroke joinstyle="miter"/>
+              </v:oval>
+            </w:pict>
+          </mc:Fallback>
+        </mc:AlternateContent>
+      </w:r>
+      <w:r>
+        <w:rPr>
+          <w:lang w:eastAsia="en-GB"/>
+        </w:rPr>
+        <w:t>#FFEBCC creme</w:t>
+      </w:r>
+    </w:p>
+    <w:p>
+      <w:pPr>
+        <w:rPr>
+          <w:lang w:eastAsia="en-GB"/>
+        </w:rPr>
+      </w:pPr>
+      <w:r>
+        <w:rPr>
+          <w:lang w:eastAsia="en-GB"/>
+        </w:rPr>
+        <w:t>#00C9AE mint</w:t>
+      </w:r>
     </w:p>
     <w:p>
       <w:pPr>
@@ -1752,6 +2159,27 @@
     </w:p>
     <w:p>
       <w:pPr>
+        <w:rPr>
+          <w:lang w:eastAsia="en-GB"/>
+        </w:rPr>
+      </w:pPr>
+    </w:p>
+    <w:p>
+      <w:pPr>
+        <w:rPr>
+          <w:lang w:eastAsia="en-GB"/>
+        </w:rPr>
+      </w:pPr>
+    </w:p>
+    <w:p>
+      <w:pPr>
+        <w:rPr>
+          <w:lang w:eastAsia="en-GB"/>
+        </w:rPr>
+      </w:pPr>
+    </w:p>
+    <w:p>
+      <w:pPr>
         <w:pStyle w:val="Heading2"/>
         <w:rPr>
           <w:lang w:eastAsia="en-GB"/>
@@ -1816,11 +2244,19 @@
           <w:lang w:eastAsia="en-GB"/>
         </w:rPr>
       </w:pPr>
-      <w:r>
-        <w:rPr>
-          <w:lang w:eastAsia="en-GB"/>
-        </w:rPr>
-        <w:t>Bg-sucsess = green</w:t>
+      <w:proofErr w:type="spellStart"/>
+      <w:r>
+        <w:rPr>
+          <w:lang w:eastAsia="en-GB"/>
+        </w:rPr>
+        <w:t>Bg-sucsess</w:t>
+      </w:r>
+      <w:proofErr w:type="spellEnd"/>
+      <w:r>
+        <w:rPr>
+          <w:lang w:eastAsia="en-GB"/>
+        </w:rPr>
+        <w:t xml:space="preserve"> = green</w:t>
       </w:r>
     </w:p>
     <w:p>
@@ -2673,4 +3109,16 @@
     </a:ext>
   </a:extLst>
 </a:theme>
+</file>
+
+<file path=customXml/item1.xml><?xml version="1.0" encoding="utf-8"?>
+<b:Sources xmlns:b="http://schemas.openxmlformats.org/officeDocument/2006/bibliography" xmlns="http://schemas.openxmlformats.org/officeDocument/2006/bibliography" SelectedStyle="\APASixthEditionOfficeOnline.xsl" StyleName="APA" Version="6"/>
+</file>
+
+<file path=customXml/itemProps1.xml><?xml version="1.0" encoding="utf-8"?>
+<ds:datastoreItem xmlns:ds="http://schemas.openxmlformats.org/officeDocument/2006/customXml" ds:itemID="{606DBD62-3F31-41CF-A279-9624E55FC528}">
+  <ds:schemaRefs>
+    <ds:schemaRef ds:uri="http://schemas.openxmlformats.org/officeDocument/2006/bibliography"/>
+  </ds:schemaRefs>
+</ds:datastoreItem>
 </file>
</xml_diff>